<commit_message>
Modifications to reasearch paper analysis
</commit_message>
<xml_diff>
--- a/Insights on - Intelligent management of bike sharing in smart cities using ML and IOT.docx
+++ b/Insights on - Intelligent management of bike sharing in smart cities using ML and IOT.docx
@@ -260,27 +260,62 @@
         <w:br/>
       </w:r>
       <w:r>
-        <w:t xml:space="preserve">The </w:t>
-      </w:r>
-      <w:r>
-        <w:t>paper</w:t>
-      </w:r>
-      <w:r>
-        <w:t xml:space="preserve"> "Intelligent Management of Bike Sharing in Smart Cities" presents a comprehensive strategy that leverages IoT and machine learning to optimize bike-sharing systems, enhancing urban transport and sustainability. It delves into the integration of advanced technologies like NB-IoT for improved connectivity and the application of regression ensemble methods for accurate demand forecasting. This approach aims to address operational challenges, improve system accessibility, and ensure economic efficiency by analyzing various factors that influence bike usage patterns.</w:t>
-      </w:r>
-    </w:p>
-    <w:p>
-      <w:r>
-        <w:t>It highlights the importance of bike sharing as an eco-friendly mode of transportation, contributing to the reduction of urban congestion and pollution. The paper underscores the potential of bike-sharing data to provide insights into urban mobility, advocating for the use of machine learning algorithms to analyze and predict bike-sharing demand. This predictive capability is crucial for real-time management of bike availability, enhancing user satisfaction, and supporting the transition towards more sustainable and smart urban environments.</w:t>
-      </w:r>
-    </w:p>
-    <w:p>
-      <w:r>
-        <w:t>Through the analysis of real data from London's bike-sharing system, the document validates the effectiveness of the proposed models, demonstrating their capacity to predict bike-sharing volumes with precision. The proposed approach suggests creating a machine learning model using ensemble techniques to improve bike-sharing predictions in urban environments. This method involves three key stages: gathering and preparing data, developing models through ensemble techniques, and measuring their effectiveness using regression analysis metrics.The integration of IoT and machine learning not only facilitates better management of bike-sharing systems but also paves the way for smarter urban planning and the development of green cities, underscoring the pivotal role of technology in advancing urban mobility solutions.</w:t>
-      </w:r>
-      <w:r>
-        <w:br/>
-      </w:r>
+        <w:t xml:space="preserve">This paper </w:t>
+      </w:r>
+      <w:r>
+        <w:t>explores how machine learning and IoT can enhance bike-sharing systems, vital for urban transport and sustainability</w:t>
+      </w:r>
+      <w:r>
+        <w:t xml:space="preserve">. It </w:t>
+      </w:r>
+      <w:r>
+        <w:t>talks about</w:t>
+      </w:r>
+      <w:r>
+        <w:t xml:space="preserve"> the integration of advanced technologies like NB-IoT for improved connectivity and the application of regression ensemble methods for accurate demand forecasting. This approach aims to address operational challenges, improve system accessibility, and ensure economic efficiency by analyzing various factors that influence bike usage patterns.</w:t>
+      </w:r>
+    </w:p>
+    <w:p>
+      <w:r>
+        <w:t xml:space="preserve">It highlights the importance of bike sharing as an eco-friendly mode of transportation, contributing to the reduction of urban congestion and pollution. </w:t>
+      </w:r>
+      <w:r>
+        <w:t>B</w:t>
+      </w:r>
+      <w:r>
+        <w:t xml:space="preserve">ike-sharing data </w:t>
+      </w:r>
+      <w:r>
+        <w:t xml:space="preserve">has the potential </w:t>
+      </w:r>
+      <w:r>
+        <w:t>to provide insights into urban mobility, advocating for the use of machine learning algorithms to analyze and predict bike-sharing demand. This predictive capability is crucial for real-time management of bike availability, enhancing user satisfaction, and supporting the transition towards more sustainable and smart urban environments.</w:t>
+      </w:r>
+    </w:p>
+    <w:p>
+      <w:r>
+        <w:t>The proposed approach suggests creating a machine learning model using ensemble techniques to improve bike-sharing predictions in urban environments. This method involves three key stages: gathering and preparing data, developing models through ensemble techniques, and measuring their effectiveness using regression analysis metrics.</w:t>
+      </w:r>
+      <w:r>
+        <w:t xml:space="preserve"> </w:t>
+      </w:r>
+      <w:r>
+        <w:t>The integration of IoT and machine learning not only facilitates better management of bike-sharing systems but also paves the way for smarter urban planning and the development of green cities</w:t>
+      </w:r>
+      <w:r>
+        <w:t xml:space="preserve">. </w:t>
+      </w:r>
+      <w:r>
+        <w:t xml:space="preserve">Through the analysis of real data from London's bike-sharing system, the </w:t>
+      </w:r>
+      <w:r>
+        <w:t xml:space="preserve">paper evaluates </w:t>
+      </w:r>
+      <w:r>
+        <w:t>the effectiveness of the proposed models, demonstrating their capacity to predict bike-sharing volumes with precision.</w:t>
+      </w:r>
+    </w:p>
+    <w:p>
       <w:r>
         <w:br/>
       </w:r>
@@ -293,16 +328,13 @@
       </w:r>
       <w:r>
         <w:br/>
-        <w:t xml:space="preserve">The paper explores using ensemble methods in machine learning to enhance bike-sharing predictions. These methods leverage multiple models to improve accuracy and address individual model limitations. The techniques discussed include the Random Forest Regressor, which uses a collection of decision trees </w:t>
+        <w:t>The paper explores using ensemble methods in machine learning to enhance bike-sharing predictions. The techniques discussed include the Random Forest Regressor, which uses a collection of decision trees for robust predictions; the Bagging Regressor, aimed at decreasing variance and refining accuracy; the XGBoost Regressor, known for its speed and effectiveness with sparse data; and the AdaBoost Regressor, which emphasizes difficult-to-predict instances by adjusting their weight in the learning process.</w:t>
+      </w:r>
+      <w:r>
+        <w:br/>
       </w:r>
       <w:r>
         <w:lastRenderedPageBreak/>
-        <w:t>for robust predictions; the Bagging Regressor, aimed at decreasing variance and refining accuracy; the XGBoost Regressor, known for its speed and effectiveness with sparse data; and the AdaBoost Regressor, which emphasizes difficult-to-predict instances by adjusting their weight in the learning process.</w:t>
-      </w:r>
-      <w:r>
-        <w:br/>
-      </w:r>
-      <w:r>
         <w:br/>
         <w:t>The study analyzed the effectiveness of various machine learning models in forecasting bike-sharing volumes, focusing on metrics like Mean Absolute Error, Root Mean Squared Error, and R-squared values to gauge prediction accuracy. The aim was to compare these models to identify the most precise or effective model or combination of models for accurate bike-sharing predictions.</w:t>
       </w:r>
@@ -313,6 +345,10 @@
         <w:br/>
       </w:r>
       <w:r>
+        <w:rPr>
+          <w:b/>
+          <w:bCs/>
+        </w:rPr>
         <w:t>Paper Findings:</w:t>
       </w:r>
       <w:r>
@@ -337,7 +373,11 @@
     </w:p>
     <w:p>
       <w:r>
-        <w:t>Research questions:</w:t>
+        <w:rPr>
+          <w:b/>
+          <w:bCs/>
+        </w:rPr>
+        <w:t>Questions addressed in the paper:</w:t>
       </w:r>
       <w:r>
         <w:br/>
@@ -372,18 +412,32 @@
     <w:p>
       <w:pPr>
         <w:rPr>
+          <w:b/>
+          <w:bCs/>
           <w:vanish/>
         </w:rPr>
       </w:pPr>
       <w:r>
         <w:rPr>
+          <w:b/>
+          <w:bCs/>
           <w:vanish/>
         </w:rPr>
         <w:t>Top of Form</w:t>
       </w:r>
     </w:p>
     <w:p>
-      <w:r>
+      <w:pPr>
+        <w:rPr>
+          <w:b/>
+          <w:bCs/>
+        </w:rPr>
+      </w:pPr>
+      <w:r>
+        <w:rPr>
+          <w:b/>
+          <w:bCs/>
+        </w:rPr>
         <w:t>Pros:</w:t>
       </w:r>
     </w:p>
@@ -395,7 +449,7 @@
         </w:numPr>
       </w:pPr>
       <w:r>
-        <w:t>Flexibility and Ease to Use: Docked and dockless bike sharing systems give flexibility and easy access to people. You can take or leave bikes at fixed stations with docked systems by yourself. But with dockless systems, you can leave and take bikes anywhere which may be easier.</w:t>
+        <w:t>Docked and dockless bike sharing systems give flexibility and easy access to people. You can take or leave bikes at fixed stations with docked systems by yourself. But with dockless systems, you can leave and take bikes anywhere which may be easier.</w:t>
       </w:r>
     </w:p>
     <w:p>
@@ -406,7 +460,7 @@
         </w:numPr>
       </w:pPr>
       <w:r>
-        <w:t>Good for Environment: Bike sharing is good for the environment because it uses less energy, it is safe, does not make CO2, and does not need much space. They do not harm the environment much and are better than cars for short city trips.</w:t>
+        <w:t>Bike sharing is good for the environment because it uses less energy, it is safe, does not make CO2, and does not need much space. They do not harm the environment much and are better than cars for short city trips.</w:t>
       </w:r>
     </w:p>
     <w:p>
@@ -417,7 +471,7 @@
         </w:numPr>
       </w:pPr>
       <w:r>
-        <w:t>Health Improvement: Using bike sharing is good for your health because you exercise when you bike. Many studies show that biking is good for health for some people groups.</w:t>
+        <w:t>Using bike sharing is good for your health because you exercise when you bike. Many studies show that biking is good for health for some people groups.</w:t>
       </w:r>
     </w:p>
     <w:p>
@@ -428,7 +482,7 @@
         </w:numPr>
       </w:pPr>
       <w:r>
-        <w:t>Helps with Public Transport: Bike sharing is very helpful with other public transport for longer trips or when you go to work in cities. It makes the area that public transport covers bigger.</w:t>
+        <w:t>Bike sharing is very helpful with other public transport for longer trips or when you go to work in cities. It makes the area that public transport covers bigger.</w:t>
       </w:r>
     </w:p>
     <w:p>
@@ -439,7 +493,7 @@
         </w:numPr>
       </w:pPr>
       <w:r>
-        <w:t>Encourages Biking in Cities: Bike sharing helps make more people bike in cities. It solves problems like where to park bikes at home, bikes being stolen, and keeping bikes in good shape.</w:t>
+        <w:t>Bike sharing helps make more people bike in cities. It solves problems like where to park bikes at home, bikes being stolen, and keeping bikes in good shape.</w:t>
       </w:r>
     </w:p>
     <w:p>
@@ -450,11 +504,21 @@
         </w:numPr>
       </w:pPr>
       <w:r>
-        <w:t>Gathering and Studying Data: New bike sharing, with Internet of Things technology, can get, study and send out data well. This information is very helpful for making the bike sharing better.</w:t>
-      </w:r>
-    </w:p>
-    <w:p>
-      <w:r>
+        <w:t>New bike sharing, with Internet of Things technology, can get, study and send out data well. This information is very helpful for making the bike sharing better.</w:t>
+      </w:r>
+    </w:p>
+    <w:p>
+      <w:pPr>
+        <w:rPr>
+          <w:b/>
+          <w:bCs/>
+        </w:rPr>
+      </w:pPr>
+      <w:r>
+        <w:rPr>
+          <w:b/>
+          <w:bCs/>
+        </w:rPr>
         <w:t>Cons:</w:t>
       </w:r>
     </w:p>
@@ -466,7 +530,7 @@
         </w:numPr>
       </w:pPr>
       <w:r>
-        <w:t>Docked BSS Limits: In docked BSS, you must find a station to get or leave a bike. This limits how freely you can use the system. Because of this, dockless BSS started.</w:t>
+        <w:t>In docked BSS, you must find a station to get or leave a bike. This limits how freely you can use the system. Because of this, dockless BSS started.</w:t>
       </w:r>
     </w:p>
     <w:p>
@@ -477,7 +541,7 @@
         </w:numPr>
       </w:pPr>
       <w:r>
-        <w:t>Dockless BSS Problems: How useful dockless BSS is depends on how easy it is to find and use the bikes. Where the bikes are matters a lot. But these systems can cause issues like bikes left in wrong places, making mess and blocking paths.</w:t>
+        <w:t>How useful dockless BSS is depends on how easy it is to find and use the bikes. Where the bikes are matters a lot. But these systems can cause issues like bikes left in wrong places, making mess and blocking paths.</w:t>
       </w:r>
     </w:p>
     <w:p>
@@ -488,7 +552,7 @@
         </w:numPr>
       </w:pPr>
       <w:r>
-        <w:t>Effect on Car Use: Research shows bike sharing does not change how much we use cars a lot. Most people who share bikes already use buses or walk. This means BSS might not help much to reduce driving, which is what these systems want to do.</w:t>
+        <w:t>Research shows bike sharing does not change how much we use cars a lot. Most people who share bikes already use buses or walk. This means BSS might not help much to reduce driving, which is what these systems want to do.</w:t>
       </w:r>
     </w:p>
     <w:p>
@@ -499,7 +563,7 @@
         </w:numPr>
       </w:pPr>
       <w:r>
-        <w:t>Weather Problems: Many people say weather stops them from using bike-sharing. So, when planning BSS, dealing with weather is a big problem.</w:t>
+        <w:t>Many people say weather stops them from using bike-sharing. So, when planning BSS, dealing with weather is a big problem.</w:t>
       </w:r>
     </w:p>
     <w:p>
@@ -510,7 +574,7 @@
         </w:numPr>
       </w:pPr>
       <w:r>
-        <w:t>Data collection and analysis: A smart bike sharing system has to collect, analyze, and send out data well. These systems are part of IoT. But making sure data is collected and analyzed right is a challenge.</w:t>
+        <w:t>A smart bike sharing system has to collect, analyze, and send out data well. These systems are part of IoT. But making sure data is collected and analyzed right is a challenge.</w:t>
       </w:r>
     </w:p>
     <w:p/>

</xml_diff>